<commit_message>
Implemented Ball and BallContainer
</commit_message>
<xml_diff>
--- a/HW0/HW0_Dry.docx
+++ b/HW0/HW0_Dry.docx
@@ -7,7 +7,6 @@
         <w:bidi/>
         <w:jc w:val="center"/>
         <w:rPr>
-          <w:rFonts w:hint="cs"/>
           <w:b/>
           <w:bCs/>
           <w:color w:val="156082" w:themeColor="accent1"/>
@@ -428,25 +427,7 @@
           <w:szCs w:val="16"/>
           <w:lang w:bidi="he-IL"/>
         </w:rPr>
-        <w:t xml:space="preserve"> “</w:t>
-      </w:r>
-      <w:r>
-        <w:rPr>
-          <w:color w:val="156082" w:themeColor="accent1"/>
-          <w:sz w:val="16"/>
-          <w:szCs w:val="16"/>
-          <w:lang w:bidi="he-IL"/>
-        </w:rPr>
-        <w:t>Good Coding Style</w:t>
-      </w:r>
-      <w:r>
-        <w:rPr>
-          <w:color w:val="156082" w:themeColor="accent1"/>
-          <w:sz w:val="16"/>
-          <w:szCs w:val="16"/>
-          <w:lang w:bidi="he-IL"/>
-        </w:rPr>
-        <w:t>” if and only if it adheres to the rules here.</w:t>
+        <w:t xml:space="preserve"> “Good Coding Style” if and only if it adheres to the rules here.</w:t>
       </w:r>
       <w:r>
         <w:rPr>
@@ -556,25 +537,7 @@
           <w:szCs w:val="16"/>
           <w:lang w:bidi="he-IL"/>
         </w:rPr>
-        <w:t xml:space="preserve">The term member refers to any nested class, </w:t>
-      </w:r>
-      <w:r>
-        <w:rPr>
-          <w:color w:val="156082" w:themeColor="accent1"/>
-          <w:sz w:val="16"/>
-          <w:szCs w:val="16"/>
-          <w:lang w:bidi="he-IL"/>
-        </w:rPr>
-        <w:t>variable</w:t>
-      </w:r>
-      <w:r>
-        <w:rPr>
-          <w:color w:val="156082" w:themeColor="accent1"/>
-          <w:sz w:val="16"/>
-          <w:szCs w:val="16"/>
-          <w:lang w:bidi="he-IL"/>
-        </w:rPr>
-        <w:t>, method or constructor within a class.</w:t>
+        <w:t>The term member refers to any nested class, variable, method or constructor within a class.</w:t>
       </w:r>
       <w:r>
         <w:rPr>
@@ -613,19 +576,7 @@
           <w:u w:val="single"/>
           <w:lang w:bidi="he-IL"/>
         </w:rPr>
-        <w:t xml:space="preserve">Source File </w:t>
-      </w:r>
-      <w:r>
-        <w:rPr>
-          <w:b/>
-          <w:bCs/>
-          <w:color w:val="156082" w:themeColor="accent1"/>
-          <w:sz w:val="16"/>
-          <w:szCs w:val="16"/>
-          <w:u w:val="single"/>
-          <w:lang w:bidi="he-IL"/>
-        </w:rPr>
-        <w:t>Structure</w:t>
+        <w:t>Source File Structure</w:t>
       </w:r>
       <w:r>
         <w:rPr>
@@ -1342,16 +1293,7 @@
           <w:lang w:bidi="he-IL"/>
         </w:rPr>
         <w:br/>
-        <w:t xml:space="preserve">In empty blocks, both braces can be in the same line as the statement, for example: </w:t>
-      </w:r>
-      <w:r>
-        <w:rPr>
-          <w:color w:val="156082" w:themeColor="accent1"/>
-          <w:sz w:val="16"/>
-          <w:szCs w:val="16"/>
-          <w:lang w:bidi="he-IL"/>
-        </w:rPr>
-        <w:t xml:space="preserve">void </w:t>
+        <w:t xml:space="preserve">In empty blocks, both braces can be in the same line as the statement, for example: void </w:t>
       </w:r>
       <w:proofErr w:type="spellStart"/>
       <w:proofErr w:type="gramStart"/>
@@ -1382,16 +1324,7 @@
           <w:szCs w:val="16"/>
           <w:lang w:bidi="he-IL"/>
         </w:rPr>
-        <w:t>) {}</w:t>
-      </w:r>
-      <w:r>
-        <w:rPr>
-          <w:color w:val="156082" w:themeColor="accent1"/>
-          <w:sz w:val="16"/>
-          <w:szCs w:val="16"/>
-          <w:lang w:bidi="he-IL"/>
-        </w:rPr>
-        <w:t>.</w:t>
+        <w:t>) {}.</w:t>
       </w:r>
     </w:p>
     <w:p>
@@ -1415,6 +1348,90 @@
           <w:szCs w:val="16"/>
           <w:lang w:bidi="he-IL"/>
         </w:rPr>
+        <w:t>Line break between</w:t>
+      </w:r>
+      <w:r>
+        <w:rPr>
+          <w:color w:val="156082" w:themeColor="accent1"/>
+          <w:sz w:val="16"/>
+          <w:szCs w:val="16"/>
+          <w:lang w:bidi="he-IL"/>
+        </w:rPr>
+        <w:t xml:space="preserve"> consecutive members or initializers of a class: fields, constructors, methods, nested classes, static initializers, and instance initializers.</w:t>
+      </w:r>
+    </w:p>
+    <w:p>
+      <w:pPr>
+        <w:pStyle w:val="ListParagraph"/>
+        <w:numPr>
+          <w:ilvl w:val="1"/>
+          <w:numId w:val="21"/>
+        </w:numPr>
+        <w:rPr>
+          <w:color w:val="156082" w:themeColor="accent1"/>
+          <w:sz w:val="16"/>
+          <w:szCs w:val="16"/>
+          <w:lang w:bidi="he-IL"/>
+        </w:rPr>
+      </w:pPr>
+      <w:r>
+        <w:rPr>
+          <w:color w:val="156082" w:themeColor="accent1"/>
+          <w:sz w:val="16"/>
+          <w:szCs w:val="16"/>
+          <w:lang w:bidi="he-IL"/>
+        </w:rPr>
+        <w:t xml:space="preserve">A single blank line may </w:t>
+      </w:r>
+      <w:r>
+        <w:rPr>
+          <w:color w:val="156082" w:themeColor="accent1"/>
+          <w:sz w:val="16"/>
+          <w:szCs w:val="16"/>
+          <w:lang w:bidi="he-IL"/>
+        </w:rPr>
+        <w:t xml:space="preserve">also </w:t>
+      </w:r>
+      <w:r>
+        <w:rPr>
+          <w:color w:val="156082" w:themeColor="accent1"/>
+          <w:sz w:val="16"/>
+          <w:szCs w:val="16"/>
+          <w:lang w:bidi="he-IL"/>
+        </w:rPr>
+        <w:t>appear anywhere it improves readability</w:t>
+      </w:r>
+      <w:r>
+        <w:rPr>
+          <w:color w:val="156082" w:themeColor="accent1"/>
+          <w:sz w:val="16"/>
+          <w:szCs w:val="16"/>
+          <w:lang w:bidi="he-IL"/>
+        </w:rPr>
+        <w:t>.</w:t>
+      </w:r>
+    </w:p>
+    <w:p>
+      <w:pPr>
+        <w:pStyle w:val="ListParagraph"/>
+        <w:numPr>
+          <w:ilvl w:val="1"/>
+          <w:numId w:val="21"/>
+        </w:numPr>
+        <w:rPr>
+          <w:color w:val="156082" w:themeColor="accent1"/>
+          <w:sz w:val="16"/>
+          <w:szCs w:val="16"/>
+          <w:lang w:bidi="he-IL"/>
+        </w:rPr>
+      </w:pPr>
+      <w:r>
+        <w:rPr>
+          <w:color w:val="156082" w:themeColor="accent1"/>
+          <w:sz w:val="16"/>
+          <w:szCs w:val="16"/>
+          <w:lang w:bidi="he-IL"/>
+        </w:rPr>
         <w:t>White space</w:t>
       </w:r>
     </w:p>
@@ -1627,25 +1644,7 @@
           <w:szCs w:val="16"/>
           <w:lang w:bidi="he-IL"/>
         </w:rPr>
-        <w:t>.</w:t>
-      </w:r>
-      <w:r>
-        <w:rPr>
-          <w:color w:val="156082" w:themeColor="accent1"/>
-          <w:sz w:val="16"/>
-          <w:szCs w:val="16"/>
-          <w:lang w:bidi="he-IL"/>
-        </w:rPr>
-        <w:t xml:space="preserve"> </w:t>
-      </w:r>
-      <w:r>
-        <w:rPr>
-          <w:color w:val="156082" w:themeColor="accent1"/>
-          <w:sz w:val="16"/>
-          <w:szCs w:val="16"/>
-          <w:lang w:bidi="he-IL"/>
-        </w:rPr>
-        <w:t xml:space="preserve">Documentation will include the following statements (as necessary): </w:t>
+        <w:t xml:space="preserve">. Documentation will include the following statements (as necessary): </w:t>
       </w:r>
     </w:p>
     <w:p>
@@ -1761,6 +1760,7 @@
           <w:color w:val="156082" w:themeColor="accent1"/>
           <w:sz w:val="16"/>
           <w:szCs w:val="16"/>
+          <w:rtl/>
           <w:lang w:bidi="he-IL"/>
         </w:rPr>
       </w:pPr>
@@ -1772,27 +1772,6 @@
           <w:lang w:bidi="he-IL"/>
         </w:rPr>
         <w:t>@throws: list exceptions that might be thrown.</w:t>
-      </w:r>
-    </w:p>
-    <w:p>
-      <w:pPr>
-        <w:rPr>
-          <w:color w:val="156082" w:themeColor="accent1"/>
-          <w:sz w:val="28"/>
-          <w:szCs w:val="28"/>
-          <w:rtl/>
-          <w:lang w:bidi="he-IL"/>
-        </w:rPr>
-      </w:pPr>
-      <w:r>
-        <w:rPr>
-          <w:color w:val="156082" w:themeColor="accent1"/>
-          <w:sz w:val="28"/>
-          <w:szCs w:val="28"/>
-          <w:rtl/>
-          <w:lang w:bidi="he-IL"/>
-        </w:rPr>
-        <w:br w:type="page"/>
       </w:r>
     </w:p>
     <w:p>
@@ -1829,25 +1808,57 @@
       <w:pPr>
         <w:bidi/>
         <w:rPr>
+          <w:color w:val="156082" w:themeColor="accent1"/>
+          <w:sz w:val="72"/>
+          <w:szCs w:val="72"/>
+          <w:rtl/>
+          <w:lang w:bidi="he-IL"/>
+        </w:rPr>
+      </w:pPr>
+      <w:r>
+        <w:rPr>
           <w:rFonts w:hint="cs"/>
           <w:color w:val="156082" w:themeColor="accent1"/>
-          <w:sz w:val="28"/>
-          <w:szCs w:val="28"/>
+          <w:sz w:val="72"/>
+          <w:szCs w:val="72"/>
+          <w:highlight w:val="red"/>
           <w:rtl/>
           <w:lang w:bidi="he-IL"/>
         </w:rPr>
-      </w:pPr>
-      <w:r>
-        <w:rPr>
-          <w:rFonts w:hint="cs"/>
-          <w:color w:val="156082" w:themeColor="accent1"/>
-          <w:sz w:val="28"/>
-          <w:szCs w:val="28"/>
+        <w:t>מחכים לתשובה מהסגל לגבי הקבצי טקסט החסרים!!</w:t>
+      </w:r>
+    </w:p>
+    <w:p>
+      <w:pPr>
+        <w:rPr>
+          <w:color w:val="156082" w:themeColor="accent1"/>
+          <w:sz w:val="24"/>
+          <w:szCs w:val="24"/>
           <w:rtl/>
           <w:lang w:bidi="he-IL"/>
         </w:rPr>
-        <w:t>שש</w:t>
-      </w:r>
+      </w:pPr>
+      <w:r>
+        <w:rPr>
+          <w:color w:val="156082" w:themeColor="accent1"/>
+          <w:sz w:val="24"/>
+          <w:szCs w:val="24"/>
+          <w:rtl/>
+          <w:lang w:bidi="he-IL"/>
+        </w:rPr>
+        <w:br w:type="page"/>
+      </w:r>
+    </w:p>
+    <w:p>
+      <w:pPr>
+        <w:bidi/>
+        <w:rPr>
+          <w:color w:val="156082" w:themeColor="accent1"/>
+          <w:sz w:val="24"/>
+          <w:szCs w:val="24"/>
+          <w:lang w:bidi="he-IL"/>
+        </w:rPr>
+      </w:pPr>
     </w:p>
     <w:sectPr>
       <w:pgSz w:w="12240" w:h="15840"/>

</xml_diff>

<commit_message>
Implemented Coin, CoinCollection and Wallet, and test file for Coin and CoinWallet
</commit_message>
<xml_diff>
--- a/HW0/HW0_Dry.docx
+++ b/HW0/HW0_Dry.docx
@@ -262,6 +262,18 @@
         <w:bidi/>
         <w:jc w:val="center"/>
         <w:rPr>
+          <w:rFonts w:hint="cs"/>
+          <w:b/>
+          <w:bCs/>
+          <w:color w:val="156082" w:themeColor="accent1"/>
+          <w:sz w:val="32"/>
+          <w:szCs w:val="32"/>
+          <w:lang w:bidi="he-IL"/>
+        </w:rPr>
+      </w:pPr>
+      <w:r>
+        <w:rPr>
+          <w:rFonts w:hint="cs"/>
           <w:b/>
           <w:bCs/>
           <w:color w:val="156082" w:themeColor="accent1"/>
@@ -270,7 +282,8 @@
           <w:rtl/>
           <w:lang w:bidi="he-IL"/>
         </w:rPr>
-      </w:pPr>
+        <w:t>פז וולף</w:t>
+      </w:r>
       <w:r>
         <w:rPr>
           <w:rFonts w:hint="cs"/>
@@ -282,7 +295,18 @@
           <w:rtl/>
           <w:lang w:bidi="he-IL"/>
         </w:rPr>
-        <w:t>פז וולף</w:t>
+        <w:t xml:space="preserve"> </w:t>
+      </w:r>
+      <w:r>
+        <w:rPr>
+          <w:b/>
+          <w:bCs/>
+          <w:color w:val="156082" w:themeColor="accent1"/>
+          <w:sz w:val="32"/>
+          <w:szCs w:val="32"/>
+          <w:lang w:bidi="he-IL"/>
+        </w:rPr>
+        <w:t>206555138</w:t>
       </w:r>
     </w:p>
     <w:p>
@@ -616,7 +640,27 @@
           <w:szCs w:val="16"/>
           <w:lang w:bidi="he-IL"/>
         </w:rPr>
-        <w:t xml:space="preserve"> Imports – Packages and Imports will be shown first in the file, and will be separated by a single empty line. The class declaration will be separated from them by 2 empty lines.</w:t>
+        <w:t xml:space="preserve"> Imports – Packages and Imports will be shown first in the </w:t>
+      </w:r>
+      <w:proofErr w:type="gramStart"/>
+      <w:r>
+        <w:rPr>
+          <w:color w:val="156082" w:themeColor="accent1"/>
+          <w:sz w:val="16"/>
+          <w:szCs w:val="16"/>
+          <w:lang w:bidi="he-IL"/>
+        </w:rPr>
+        <w:t>file, and</w:t>
+      </w:r>
+      <w:proofErr w:type="gramEnd"/>
+      <w:r>
+        <w:rPr>
+          <w:color w:val="156082" w:themeColor="accent1"/>
+          <w:sz w:val="16"/>
+          <w:szCs w:val="16"/>
+          <w:lang w:bidi="he-IL"/>
+        </w:rPr>
+        <w:t xml:space="preserve"> will be separated by a single empty line. The class declaration will be separated from them by 2 empty lines.</w:t>
       </w:r>
     </w:p>
     <w:p>
@@ -1047,7 +1091,27 @@
           <w:szCs w:val="16"/>
           <w:lang w:bidi="he-IL"/>
         </w:rPr>
-        <w:t>Each time a new block or block-like construct is opened, it is indented by a ‘tab’. When the block ends, the indent returns to the previous level. This applies to comments aswell.</w:t>
+        <w:t xml:space="preserve">Each time a new block or block-like construct is opened, it is indented by a ‘tab’. When the block ends, the indent returns to the previous level. This applies to comments </w:t>
+      </w:r>
+      <w:proofErr w:type="gramStart"/>
+      <w:r>
+        <w:rPr>
+          <w:color w:val="156082" w:themeColor="accent1"/>
+          <w:sz w:val="16"/>
+          <w:szCs w:val="16"/>
+          <w:lang w:bidi="he-IL"/>
+        </w:rPr>
+        <w:t>aswell</w:t>
+      </w:r>
+      <w:proofErr w:type="gramEnd"/>
+      <w:r>
+        <w:rPr>
+          <w:color w:val="156082" w:themeColor="accent1"/>
+          <w:sz w:val="16"/>
+          <w:szCs w:val="16"/>
+          <w:lang w:bidi="he-IL"/>
+        </w:rPr>
+        <w:t>.</w:t>
       </w:r>
     </w:p>
     <w:p>
@@ -1111,7 +1175,27 @@
           <w:lang w:bidi="he-IL"/>
         </w:rPr>
         <w:br/>
-        <w:t>In empty blocks, both braces can be in the same line as the statement, for example: void doNothing() {}.</w:t>
+        <w:t xml:space="preserve">In empty blocks, both braces can be in the same line as the statement, for example: void </w:t>
+      </w:r>
+      <w:proofErr w:type="gramStart"/>
+      <w:r>
+        <w:rPr>
+          <w:color w:val="156082" w:themeColor="accent1"/>
+          <w:sz w:val="16"/>
+          <w:szCs w:val="16"/>
+          <w:lang w:bidi="he-IL"/>
+        </w:rPr>
+        <w:t>doNothing(</w:t>
+      </w:r>
+      <w:proofErr w:type="gramEnd"/>
+      <w:r>
+        <w:rPr>
+          <w:color w:val="156082" w:themeColor="accent1"/>
+          <w:sz w:val="16"/>
+          <w:szCs w:val="16"/>
+          <w:lang w:bidi="he-IL"/>
+        </w:rPr>
+        <w:t>) {}.</w:t>
       </w:r>
     </w:p>
     <w:p>
@@ -1243,7 +1327,27 @@
           <w:szCs w:val="16"/>
           <w:lang w:bidi="he-IL"/>
         </w:rPr>
-        <w:t xml:space="preserve">Operators are to be surrounded by ‘space’s. For example: </w:t>
+        <w:t>Operators are to be surrounded by ‘</w:t>
+      </w:r>
+      <w:proofErr w:type="gramStart"/>
+      <w:r>
+        <w:rPr>
+          <w:color w:val="156082" w:themeColor="accent1"/>
+          <w:sz w:val="16"/>
+          <w:szCs w:val="16"/>
+          <w:lang w:bidi="he-IL"/>
+        </w:rPr>
+        <w:t>space’s</w:t>
+      </w:r>
+      <w:proofErr w:type="gramEnd"/>
+      <w:r>
+        <w:rPr>
+          <w:color w:val="156082" w:themeColor="accent1"/>
+          <w:sz w:val="16"/>
+          <w:szCs w:val="16"/>
+          <w:lang w:bidi="he-IL"/>
+        </w:rPr>
+        <w:t xml:space="preserve">. For example: </w:t>
       </w:r>
       <w:r>
         <w:rPr>
@@ -1277,7 +1381,27 @@
           <w:szCs w:val="16"/>
           <w:lang w:bidi="he-IL"/>
         </w:rPr>
-        <w:t>Listed Variables or Parameters separated by ‘,‘ followed by ‘space’.</w:t>
+        <w:t xml:space="preserve">Listed Variables or Parameters separated by </w:t>
+      </w:r>
+      <w:proofErr w:type="gramStart"/>
+      <w:r>
+        <w:rPr>
+          <w:color w:val="156082" w:themeColor="accent1"/>
+          <w:sz w:val="16"/>
+          <w:szCs w:val="16"/>
+          <w:lang w:bidi="he-IL"/>
+        </w:rPr>
+        <w:t>‘,‘</w:t>
+      </w:r>
+      <w:proofErr w:type="gramEnd"/>
+      <w:r>
+        <w:rPr>
+          <w:color w:val="156082" w:themeColor="accent1"/>
+          <w:sz w:val="16"/>
+          <w:szCs w:val="16"/>
+          <w:lang w:bidi="he-IL"/>
+        </w:rPr>
+        <w:t xml:space="preserve"> followed by ‘space’.</w:t>
       </w:r>
       <w:r>
         <w:rPr>
@@ -1572,6 +1696,7 @@
       <w:r>
         <w:rPr>
           <w:rFonts w:cs="Arial"/>
+          <w:noProof/>
           <w:color w:val="156082" w:themeColor="accent1"/>
           <w:sz w:val="24"/>
           <w:szCs w:val="24"/>
@@ -1871,18 +1996,7 @@
           <w:rtl/>
           <w:lang w:bidi="he-IL"/>
         </w:rPr>
-        <w:t>.</w:t>
-      </w:r>
-      <w:r>
-        <w:rPr>
-          <w:rFonts w:eastAsiaTheme="minorEastAsia" w:hint="cs"/>
-          <w:color w:val="156082" w:themeColor="accent1"/>
-          <w:sz w:val="24"/>
-          <w:szCs w:val="24"/>
-          <w:rtl/>
-          <w:lang w:bidi="he-IL"/>
-        </w:rPr>
-        <w:t xml:space="preserve"> היתרון של מימוש זה הוא שהמתודה לא מושפעת מ-</w:t>
+        <w:t>. היתרון של מימוש זה הוא שהמתודה לא מושפעת מ-</w:t>
       </w:r>
       <m:oMath>
         <m:r>
@@ -1928,18 +2042,7 @@
           <w:rtl/>
           <w:lang w:bidi="he-IL"/>
         </w:rPr>
-        <w:t xml:space="preserve">, ולא תחזיר תשובה שגויה </w:t>
-      </w:r>
-      <w:r>
-        <w:rPr>
-          <w:rFonts w:eastAsiaTheme="minorEastAsia" w:hint="cs"/>
-          <w:color w:val="156082" w:themeColor="accent1"/>
-          <w:sz w:val="24"/>
-          <w:szCs w:val="24"/>
-          <w:rtl/>
-          <w:lang w:bidi="he-IL"/>
-        </w:rPr>
-        <w:t>אם המשתמש משנה כדורים שכבר הוכנסו למבנה, אך בעל סיבוכיות זמן ריצה גבוהה יותר.</w:t>
+        <w:t>, ולא תחזיר תשובה שגויה אם המשתמש משנה כדורים שכבר הוכנסו למבנה, אך בעל סיבוכיות זמן ריצה גבוהה יותר.</w:t>
       </w:r>
       <w:r>
         <w:rPr>
@@ -2169,7 +2272,6 @@
         </w:numPr>
         <w:bidi/>
         <w:rPr>
-          <w:rFonts w:hint="cs"/>
           <w:color w:val="156082" w:themeColor="accent1"/>
           <w:sz w:val="24"/>
           <w:szCs w:val="24"/>
@@ -2248,14 +2350,18 @@
           <w:u w:val="single"/>
           <w:lang w:bidi="he-IL"/>
         </w:rPr>
-        <w:t>4</w:t>
+        <w:t>5</w:t>
       </w:r>
     </w:p>
     <w:p>
       <w:pPr>
+        <w:pStyle w:val="ListParagraph"/>
+        <w:numPr>
+          <w:ilvl w:val="0"/>
+          <w:numId w:val="27"/>
+        </w:numPr>
         <w:bidi/>
         <w:rPr>
-          <w:rFonts w:hint="cs"/>
           <w:color w:val="156082" w:themeColor="accent1"/>
           <w:sz w:val="24"/>
           <w:szCs w:val="24"/>
@@ -2271,7 +2377,286 @@
           <w:rtl/>
           <w:lang w:bidi="he-IL"/>
         </w:rPr>
-        <w:t>דש</w:t>
+        <w:t>מפרט עבור שתי המתודות:</w:t>
+      </w:r>
+    </w:p>
+    <w:p>
+      <w:pPr>
+        <w:rPr>
+          <w:color w:val="156082" w:themeColor="accent1"/>
+          <w:sz w:val="24"/>
+          <w:szCs w:val="24"/>
+          <w:lang w:bidi="he-IL"/>
+        </w:rPr>
+      </w:pPr>
+      <w:r>
+        <w:rPr>
+          <w:color w:val="156082" w:themeColor="accent1"/>
+          <w:sz w:val="24"/>
+          <w:szCs w:val="24"/>
+          <w:lang w:bidi="he-IL"/>
+        </w:rPr>
+        <w:t xml:space="preserve">@requires – </w:t>
+      </w:r>
+      <w:proofErr w:type="gramStart"/>
+      <w:r>
+        <w:rPr>
+          <w:color w:val="156082" w:themeColor="accent1"/>
+          <w:sz w:val="24"/>
+          <w:szCs w:val="24"/>
+          <w:lang w:bidi="he-IL"/>
+        </w:rPr>
+        <w:t>arr !</w:t>
+      </w:r>
+      <w:proofErr w:type="gramEnd"/>
+      <w:r>
+        <w:rPr>
+          <w:color w:val="156082" w:themeColor="accent1"/>
+          <w:sz w:val="24"/>
+          <w:szCs w:val="24"/>
+          <w:lang w:bidi="he-IL"/>
+        </w:rPr>
+        <w:t>= null</w:t>
+      </w:r>
+      <w:r>
+        <w:rPr>
+          <w:color w:val="156082" w:themeColor="accent1"/>
+          <w:sz w:val="24"/>
+          <w:szCs w:val="24"/>
+          <w:lang w:bidi="he-IL"/>
+        </w:rPr>
+        <w:br/>
+        <w:t>@modifies - nothing</w:t>
+      </w:r>
+      <w:r>
+        <w:rPr>
+          <w:color w:val="156082" w:themeColor="accent1"/>
+          <w:sz w:val="24"/>
+          <w:szCs w:val="24"/>
+          <w:lang w:bidi="he-IL"/>
+        </w:rPr>
+        <w:br/>
+        <w:t xml:space="preserve">@effects – if val is in arr returns </w:t>
+      </w:r>
+      <w:r>
+        <w:rPr>
+          <w:color w:val="156082" w:themeColor="accent1"/>
+          <w:sz w:val="24"/>
+          <w:szCs w:val="24"/>
+          <w:lang w:bidi="he-IL"/>
+        </w:rPr>
+        <w:t>an</w:t>
+      </w:r>
+      <w:r>
+        <w:rPr>
+          <w:color w:val="156082" w:themeColor="accent1"/>
+          <w:sz w:val="24"/>
+          <w:szCs w:val="24"/>
+          <w:lang w:bidi="he-IL"/>
+        </w:rPr>
+        <w:t xml:space="preserve"> index in the array</w:t>
+      </w:r>
+      <w:r>
+        <w:rPr>
+          <w:color w:val="156082" w:themeColor="accent1"/>
+          <w:sz w:val="24"/>
+          <w:szCs w:val="24"/>
+          <w:lang w:bidi="he-IL"/>
+        </w:rPr>
+        <w:t xml:space="preserve"> of it’s appearance</w:t>
+      </w:r>
+      <w:r>
+        <w:rPr>
+          <w:color w:val="156082" w:themeColor="accent1"/>
+          <w:sz w:val="24"/>
+          <w:szCs w:val="24"/>
+          <w:lang w:bidi="he-IL"/>
+        </w:rPr>
+        <w:t xml:space="preserve">, otherwise returns a value outside of the array indices range. </w:t>
+      </w:r>
+    </w:p>
+    <w:p>
+      <w:pPr>
+        <w:pStyle w:val="ListParagraph"/>
+        <w:numPr>
+          <w:ilvl w:val="0"/>
+          <w:numId w:val="27"/>
+        </w:numPr>
+        <w:bidi/>
+        <w:rPr>
+          <w:color w:val="156082" w:themeColor="accent1"/>
+          <w:sz w:val="24"/>
+          <w:szCs w:val="24"/>
+          <w:lang w:bidi="he-IL"/>
+        </w:rPr>
+      </w:pPr>
+      <w:r>
+        <w:rPr>
+          <w:rFonts w:hint="cs"/>
+          <w:color w:val="156082" w:themeColor="accent1"/>
+          <w:sz w:val="24"/>
+          <w:szCs w:val="24"/>
+          <w:rtl/>
+          <w:lang w:bidi="he-IL"/>
+        </w:rPr>
+        <w:t>מפרט חזק יותר שיתאים ל-</w:t>
+      </w:r>
+      <m:oMath>
+        <m:r>
+          <m:rPr>
+            <m:sty m:val="p"/>
+          </m:rPr>
+          <w:rPr>
+            <w:rFonts w:ascii="Cambria Math" w:hAnsi="Cambria Math"/>
+            <w:color w:val="156082" w:themeColor="accent1"/>
+            <w:sz w:val="24"/>
+            <w:szCs w:val="24"/>
+            <w:lang w:bidi="he-IL"/>
+          </w:rPr>
+          <m:t>findLast</m:t>
+        </m:r>
+      </m:oMath>
+      <w:r>
+        <w:rPr>
+          <w:rFonts w:eastAsiaTheme="minorEastAsia" w:hint="cs"/>
+          <w:color w:val="156082" w:themeColor="accent1"/>
+          <w:sz w:val="24"/>
+          <w:szCs w:val="24"/>
+          <w:rtl/>
+          <w:lang w:bidi="he-IL"/>
+        </w:rPr>
+        <w:t>:</w:t>
+      </w:r>
+    </w:p>
+    <w:p>
+      <w:pPr>
+        <w:pStyle w:val="ListParagraph"/>
+        <w:bidi/>
+        <w:rPr>
+          <w:rFonts w:eastAsiaTheme="minorEastAsia"/>
+          <w:color w:val="156082" w:themeColor="accent1"/>
+          <w:sz w:val="24"/>
+          <w:szCs w:val="24"/>
+          <w:rtl/>
+          <w:lang w:bidi="he-IL"/>
+        </w:rPr>
+      </w:pPr>
+    </w:p>
+    <w:p>
+      <w:pPr>
+        <w:pStyle w:val="ListParagraph"/>
+        <w:ind w:left="0"/>
+        <w:rPr>
+          <w:rFonts w:hint="cs"/>
+          <w:color w:val="156082" w:themeColor="accent1"/>
+          <w:sz w:val="24"/>
+          <w:szCs w:val="24"/>
+          <w:rtl/>
+          <w:lang w:bidi="he-IL"/>
+        </w:rPr>
+      </w:pPr>
+      <w:r>
+        <w:rPr>
+          <w:color w:val="156082" w:themeColor="accent1"/>
+          <w:sz w:val="24"/>
+          <w:szCs w:val="24"/>
+          <w:lang w:bidi="he-IL"/>
+        </w:rPr>
+        <w:t xml:space="preserve">@requires – </w:t>
+      </w:r>
+      <w:proofErr w:type="gramStart"/>
+      <w:r>
+        <w:rPr>
+          <w:color w:val="156082" w:themeColor="accent1"/>
+          <w:sz w:val="24"/>
+          <w:szCs w:val="24"/>
+          <w:lang w:bidi="he-IL"/>
+        </w:rPr>
+        <w:t>arr !</w:t>
+      </w:r>
+      <w:proofErr w:type="gramEnd"/>
+      <w:r>
+        <w:rPr>
+          <w:color w:val="156082" w:themeColor="accent1"/>
+          <w:sz w:val="24"/>
+          <w:szCs w:val="24"/>
+          <w:lang w:bidi="he-IL"/>
+        </w:rPr>
+        <w:t>= null</w:t>
+      </w:r>
+      <w:r>
+        <w:rPr>
+          <w:color w:val="156082" w:themeColor="accent1"/>
+          <w:sz w:val="24"/>
+          <w:szCs w:val="24"/>
+          <w:lang w:bidi="he-IL"/>
+        </w:rPr>
+        <w:br/>
+        <w:t>@modifies - nothing</w:t>
+      </w:r>
+      <w:r>
+        <w:rPr>
+          <w:color w:val="156082" w:themeColor="accent1"/>
+          <w:sz w:val="24"/>
+          <w:szCs w:val="24"/>
+          <w:lang w:bidi="he-IL"/>
+        </w:rPr>
+        <w:br/>
+        <w:t xml:space="preserve">@effects – if val is in arr returns it’s </w:t>
+      </w:r>
+      <w:r>
+        <w:rPr>
+          <w:color w:val="156082" w:themeColor="accent1"/>
+          <w:sz w:val="24"/>
+          <w:szCs w:val="24"/>
+          <w:lang w:bidi="he-IL"/>
+        </w:rPr>
+        <w:t xml:space="preserve">last </w:t>
+      </w:r>
+      <w:r>
+        <w:rPr>
+          <w:color w:val="156082" w:themeColor="accent1"/>
+          <w:sz w:val="24"/>
+          <w:szCs w:val="24"/>
+          <w:lang w:bidi="he-IL"/>
+        </w:rPr>
+        <w:t xml:space="preserve">index </w:t>
+      </w:r>
+      <w:r>
+        <w:rPr>
+          <w:color w:val="156082" w:themeColor="accent1"/>
+          <w:sz w:val="24"/>
+          <w:szCs w:val="24"/>
+          <w:lang w:bidi="he-IL"/>
+        </w:rPr>
+        <w:t>of appearance</w:t>
+      </w:r>
+      <w:r>
+        <w:rPr>
+          <w:color w:val="156082" w:themeColor="accent1"/>
+          <w:sz w:val="24"/>
+          <w:szCs w:val="24"/>
+          <w:lang w:bidi="he-IL"/>
+        </w:rPr>
+        <w:t xml:space="preserve">, otherwise returns </w:t>
+      </w:r>
+      <w:r>
+        <w:rPr>
+          <w:color w:val="156082" w:themeColor="accent1"/>
+          <w:sz w:val="24"/>
+          <w:szCs w:val="24"/>
+          <w:lang w:bidi="he-IL"/>
+        </w:rPr>
+        <w:t>-1.</w:t>
+      </w:r>
+      <w:r>
+        <w:rPr>
+          <w:color w:val="156082" w:themeColor="accent1"/>
+          <w:sz w:val="24"/>
+          <w:szCs w:val="24"/>
+          <w:lang w:bidi="he-IL"/>
+        </w:rPr>
+        <w:br/>
       </w:r>
     </w:p>
     <w:sectPr>
@@ -3624,6 +4009,95 @@
     </w:lvl>
   </w:abstractNum>
   <w:abstractNum w:abstractNumId="15" w15:restartNumberingAfterBreak="0">
+    <w:nsid w:val="4FF40FAD"/>
+    <w:multiLevelType w:val="hybridMultilevel"/>
+    <w:tmpl w:val="68D06050"/>
+    <w:lvl w:ilvl="0" w:tplc="612EAE1E">
+      <w:start w:val="1"/>
+      <w:numFmt w:val="hebrew1"/>
+      <w:lvlText w:val="%1."/>
+      <w:lvlJc w:val="left"/>
+      <w:pPr>
+        <w:ind w:left="720" w:hanging="360"/>
+      </w:pPr>
+      <w:rPr>
+        <w:rFonts w:hint="default"/>
+      </w:rPr>
+    </w:lvl>
+    <w:lvl w:ilvl="1" w:tplc="04090019" w:tentative="1">
+      <w:start w:val="1"/>
+      <w:numFmt w:val="lowerLetter"/>
+      <w:lvlText w:val="%2."/>
+      <w:lvlJc w:val="left"/>
+      <w:pPr>
+        <w:ind w:left="1440" w:hanging="360"/>
+      </w:pPr>
+    </w:lvl>
+    <w:lvl w:ilvl="2" w:tplc="0409001B" w:tentative="1">
+      <w:start w:val="1"/>
+      <w:numFmt w:val="lowerRoman"/>
+      <w:lvlText w:val="%3."/>
+      <w:lvlJc w:val="right"/>
+      <w:pPr>
+        <w:ind w:left="2160" w:hanging="180"/>
+      </w:pPr>
+    </w:lvl>
+    <w:lvl w:ilvl="3" w:tplc="0409000F" w:tentative="1">
+      <w:start w:val="1"/>
+      <w:numFmt w:val="decimal"/>
+      <w:lvlText w:val="%4."/>
+      <w:lvlJc w:val="left"/>
+      <w:pPr>
+        <w:ind w:left="2880" w:hanging="360"/>
+      </w:pPr>
+    </w:lvl>
+    <w:lvl w:ilvl="4" w:tplc="04090019" w:tentative="1">
+      <w:start w:val="1"/>
+      <w:numFmt w:val="lowerLetter"/>
+      <w:lvlText w:val="%5."/>
+      <w:lvlJc w:val="left"/>
+      <w:pPr>
+        <w:ind w:left="3600" w:hanging="360"/>
+      </w:pPr>
+    </w:lvl>
+    <w:lvl w:ilvl="5" w:tplc="0409001B" w:tentative="1">
+      <w:start w:val="1"/>
+      <w:numFmt w:val="lowerRoman"/>
+      <w:lvlText w:val="%6."/>
+      <w:lvlJc w:val="right"/>
+      <w:pPr>
+        <w:ind w:left="4320" w:hanging="180"/>
+      </w:pPr>
+    </w:lvl>
+    <w:lvl w:ilvl="6" w:tplc="0409000F" w:tentative="1">
+      <w:start w:val="1"/>
+      <w:numFmt w:val="decimal"/>
+      <w:lvlText w:val="%7."/>
+      <w:lvlJc w:val="left"/>
+      <w:pPr>
+        <w:ind w:left="5040" w:hanging="360"/>
+      </w:pPr>
+    </w:lvl>
+    <w:lvl w:ilvl="7" w:tplc="04090019" w:tentative="1">
+      <w:start w:val="1"/>
+      <w:numFmt w:val="lowerLetter"/>
+      <w:lvlText w:val="%8."/>
+      <w:lvlJc w:val="left"/>
+      <w:pPr>
+        <w:ind w:left="5760" w:hanging="360"/>
+      </w:pPr>
+    </w:lvl>
+    <w:lvl w:ilvl="8" w:tplc="0409001B" w:tentative="1">
+      <w:start w:val="1"/>
+      <w:numFmt w:val="lowerRoman"/>
+      <w:lvlText w:val="%9."/>
+      <w:lvlJc w:val="right"/>
+      <w:pPr>
+        <w:ind w:left="6480" w:hanging="180"/>
+      </w:pPr>
+    </w:lvl>
+  </w:abstractNum>
+  <w:abstractNum w:abstractNumId="16" w15:restartNumberingAfterBreak="0">
     <w:nsid w:val="54A92A7A"/>
     <w:multiLevelType w:val="hybridMultilevel"/>
     <w:tmpl w:val="0758FDB6"/>
@@ -3712,7 +4186,7 @@
       </w:pPr>
     </w:lvl>
   </w:abstractNum>
-  <w:abstractNum w:abstractNumId="16" w15:restartNumberingAfterBreak="0">
+  <w:abstractNum w:abstractNumId="17" w15:restartNumberingAfterBreak="0">
     <w:nsid w:val="55502546"/>
     <w:multiLevelType w:val="hybridMultilevel"/>
     <w:tmpl w:val="9346724C"/>
@@ -3801,7 +4275,7 @@
       </w:pPr>
     </w:lvl>
   </w:abstractNum>
-  <w:abstractNum w:abstractNumId="17" w15:restartNumberingAfterBreak="0">
+  <w:abstractNum w:abstractNumId="18" w15:restartNumberingAfterBreak="0">
     <w:nsid w:val="55FA19CC"/>
     <w:multiLevelType w:val="hybridMultilevel"/>
     <w:tmpl w:val="CEC86FBA"/>
@@ -3890,7 +4364,7 @@
       </w:pPr>
     </w:lvl>
   </w:abstractNum>
-  <w:abstractNum w:abstractNumId="18" w15:restartNumberingAfterBreak="0">
+  <w:abstractNum w:abstractNumId="19" w15:restartNumberingAfterBreak="0">
     <w:nsid w:val="582F58DD"/>
     <w:multiLevelType w:val="hybridMultilevel"/>
     <w:tmpl w:val="2FE6E4E8"/>
@@ -3979,7 +4453,7 @@
       </w:pPr>
     </w:lvl>
   </w:abstractNum>
-  <w:abstractNum w:abstractNumId="19" w15:restartNumberingAfterBreak="0">
+  <w:abstractNum w:abstractNumId="20" w15:restartNumberingAfterBreak="0">
     <w:nsid w:val="5BBC7A74"/>
     <w:multiLevelType w:val="hybridMultilevel"/>
     <w:tmpl w:val="20C20000"/>
@@ -4068,7 +4542,7 @@
       </w:pPr>
     </w:lvl>
   </w:abstractNum>
-  <w:abstractNum w:abstractNumId="20" w15:restartNumberingAfterBreak="0">
+  <w:abstractNum w:abstractNumId="21" w15:restartNumberingAfterBreak="0">
     <w:nsid w:val="60D80101"/>
     <w:multiLevelType w:val="hybridMultilevel"/>
     <w:tmpl w:val="5A865444"/>
@@ -4157,7 +4631,7 @@
       </w:pPr>
     </w:lvl>
   </w:abstractNum>
-  <w:abstractNum w:abstractNumId="21" w15:restartNumberingAfterBreak="0">
+  <w:abstractNum w:abstractNumId="22" w15:restartNumberingAfterBreak="0">
     <w:nsid w:val="61861D1D"/>
     <w:multiLevelType w:val="hybridMultilevel"/>
     <w:tmpl w:val="5530947A"/>
@@ -4246,7 +4720,7 @@
       </w:pPr>
     </w:lvl>
   </w:abstractNum>
-  <w:abstractNum w:abstractNumId="22" w15:restartNumberingAfterBreak="0">
+  <w:abstractNum w:abstractNumId="23" w15:restartNumberingAfterBreak="0">
     <w:nsid w:val="66D00CAB"/>
     <w:multiLevelType w:val="hybridMultilevel"/>
     <w:tmpl w:val="43DE090C"/>
@@ -4335,7 +4809,7 @@
       </w:pPr>
     </w:lvl>
   </w:abstractNum>
-  <w:abstractNum w:abstractNumId="23" w15:restartNumberingAfterBreak="0">
+  <w:abstractNum w:abstractNumId="24" w15:restartNumberingAfterBreak="0">
     <w:nsid w:val="66ED51AC"/>
     <w:multiLevelType w:val="multilevel"/>
     <w:tmpl w:val="54B07E2E"/>
@@ -4456,7 +4930,7 @@
       </w:rPr>
     </w:lvl>
   </w:abstractNum>
-  <w:abstractNum w:abstractNumId="24" w15:restartNumberingAfterBreak="0">
+  <w:abstractNum w:abstractNumId="25" w15:restartNumberingAfterBreak="0">
     <w:nsid w:val="73433173"/>
     <w:multiLevelType w:val="hybridMultilevel"/>
     <w:tmpl w:val="EBDE39AA"/>
@@ -4545,7 +5019,7 @@
       </w:pPr>
     </w:lvl>
   </w:abstractNum>
-  <w:abstractNum w:abstractNumId="25" w15:restartNumberingAfterBreak="0">
+  <w:abstractNum w:abstractNumId="26" w15:restartNumberingAfterBreak="0">
     <w:nsid w:val="75050F3B"/>
     <w:multiLevelType w:val="hybridMultilevel"/>
     <w:tmpl w:val="B1F2178A"/>
@@ -4638,22 +5112,22 @@
     <w:abstractNumId w:val="12"/>
   </w:num>
   <w:num w:numId="2" w16cid:durableId="1990162410">
-    <w:abstractNumId w:val="20"/>
+    <w:abstractNumId w:val="21"/>
   </w:num>
   <w:num w:numId="3" w16cid:durableId="1735735963">
-    <w:abstractNumId w:val="15"/>
+    <w:abstractNumId w:val="16"/>
   </w:num>
   <w:num w:numId="4" w16cid:durableId="1833712263">
-    <w:abstractNumId w:val="18"/>
+    <w:abstractNumId w:val="19"/>
   </w:num>
   <w:num w:numId="5" w16cid:durableId="892305156">
     <w:abstractNumId w:val="11"/>
   </w:num>
   <w:num w:numId="6" w16cid:durableId="181088237">
-    <w:abstractNumId w:val="25"/>
+    <w:abstractNumId w:val="26"/>
   </w:num>
   <w:num w:numId="7" w16cid:durableId="604194830">
-    <w:abstractNumId w:val="16"/>
+    <w:abstractNumId w:val="17"/>
   </w:num>
   <w:num w:numId="8" w16cid:durableId="279266169">
     <w:abstractNumId w:val="13"/>
@@ -4677,31 +5151,31 @@
     <w:abstractNumId w:val="1"/>
   </w:num>
   <w:num w:numId="15" w16cid:durableId="18436390">
-    <w:abstractNumId w:val="22"/>
+    <w:abstractNumId w:val="23"/>
   </w:num>
   <w:num w:numId="16" w16cid:durableId="320037870">
     <w:abstractNumId w:val="6"/>
   </w:num>
   <w:num w:numId="17" w16cid:durableId="1002776483">
-    <w:abstractNumId w:val="21"/>
+    <w:abstractNumId w:val="22"/>
   </w:num>
   <w:num w:numId="18" w16cid:durableId="1164472723">
-    <w:abstractNumId w:val="17"/>
+    <w:abstractNumId w:val="18"/>
   </w:num>
   <w:num w:numId="19" w16cid:durableId="828138037">
-    <w:abstractNumId w:val="19"/>
+    <w:abstractNumId w:val="20"/>
   </w:num>
   <w:num w:numId="20" w16cid:durableId="1189686624">
     <w:abstractNumId w:val="0"/>
   </w:num>
   <w:num w:numId="21" w16cid:durableId="879896503">
-    <w:abstractNumId w:val="23"/>
+    <w:abstractNumId w:val="24"/>
   </w:num>
   <w:num w:numId="22" w16cid:durableId="1292252919">
     <w:abstractNumId w:val="9"/>
   </w:num>
   <w:num w:numId="23" w16cid:durableId="1508520236">
-    <w:abstractNumId w:val="24"/>
+    <w:abstractNumId w:val="25"/>
   </w:num>
   <w:num w:numId="24" w16cid:durableId="1868903962">
     <w:abstractNumId w:val="7"/>
@@ -4711,6 +5185,9 @@
   </w:num>
   <w:num w:numId="26" w16cid:durableId="2046056288">
     <w:abstractNumId w:val="10"/>
+  </w:num>
+  <w:num w:numId="27" w16cid:durableId="559756158">
+    <w:abstractNumId w:val="15"/>
   </w:num>
 </w:numbering>
 </file>

</xml_diff>

<commit_message>
Pushed finished HW0 and the initial files of HW1
</commit_message>
<xml_diff>
--- a/HW0/HW0_Dry.docx
+++ b/HW0/HW0_Dry.docx
@@ -262,7 +262,6 @@
         <w:bidi/>
         <w:jc w:val="center"/>
         <w:rPr>
-          <w:rFonts w:hint="cs"/>
           <w:b/>
           <w:bCs/>
           <w:color w:val="156082" w:themeColor="accent1"/>
@@ -640,27 +639,7 @@
           <w:szCs w:val="16"/>
           <w:lang w:bidi="he-IL"/>
         </w:rPr>
-        <w:t xml:space="preserve"> Imports – Packages and Imports will be shown first in the </w:t>
-      </w:r>
-      <w:proofErr w:type="gramStart"/>
-      <w:r>
-        <w:rPr>
-          <w:color w:val="156082" w:themeColor="accent1"/>
-          <w:sz w:val="16"/>
-          <w:szCs w:val="16"/>
-          <w:lang w:bidi="he-IL"/>
-        </w:rPr>
-        <w:t>file, and</w:t>
-      </w:r>
-      <w:proofErr w:type="gramEnd"/>
-      <w:r>
-        <w:rPr>
-          <w:color w:val="156082" w:themeColor="accent1"/>
-          <w:sz w:val="16"/>
-          <w:szCs w:val="16"/>
-          <w:lang w:bidi="he-IL"/>
-        </w:rPr>
-        <w:t xml:space="preserve"> will be separated by a single empty line. The class declaration will be separated from them by 2 empty lines.</w:t>
+        <w:t xml:space="preserve"> Imports – Packages and Imports will be shown first in the file, and will be separated by a single empty line. The class declaration will be separated from them by 2 empty lines.</w:t>
       </w:r>
     </w:p>
     <w:p>
@@ -1091,27 +1070,7 @@
           <w:szCs w:val="16"/>
           <w:lang w:bidi="he-IL"/>
         </w:rPr>
-        <w:t xml:space="preserve">Each time a new block or block-like construct is opened, it is indented by a ‘tab’. When the block ends, the indent returns to the previous level. This applies to comments </w:t>
-      </w:r>
-      <w:proofErr w:type="gramStart"/>
-      <w:r>
-        <w:rPr>
-          <w:color w:val="156082" w:themeColor="accent1"/>
-          <w:sz w:val="16"/>
-          <w:szCs w:val="16"/>
-          <w:lang w:bidi="he-IL"/>
-        </w:rPr>
-        <w:t>aswell</w:t>
-      </w:r>
-      <w:proofErr w:type="gramEnd"/>
-      <w:r>
-        <w:rPr>
-          <w:color w:val="156082" w:themeColor="accent1"/>
-          <w:sz w:val="16"/>
-          <w:szCs w:val="16"/>
-          <w:lang w:bidi="he-IL"/>
-        </w:rPr>
-        <w:t>.</w:t>
+        <w:t>Each time a new block or block-like construct is opened, it is indented by a ‘tab’. When the block ends, the indent returns to the previous level. This applies to comments aswell.</w:t>
       </w:r>
     </w:p>
     <w:p>
@@ -1175,27 +1134,7 @@
           <w:lang w:bidi="he-IL"/>
         </w:rPr>
         <w:br/>
-        <w:t xml:space="preserve">In empty blocks, both braces can be in the same line as the statement, for example: void </w:t>
-      </w:r>
-      <w:proofErr w:type="gramStart"/>
-      <w:r>
-        <w:rPr>
-          <w:color w:val="156082" w:themeColor="accent1"/>
-          <w:sz w:val="16"/>
-          <w:szCs w:val="16"/>
-          <w:lang w:bidi="he-IL"/>
-        </w:rPr>
-        <w:t>doNothing(</w:t>
-      </w:r>
-      <w:proofErr w:type="gramEnd"/>
-      <w:r>
-        <w:rPr>
-          <w:color w:val="156082" w:themeColor="accent1"/>
-          <w:sz w:val="16"/>
-          <w:szCs w:val="16"/>
-          <w:lang w:bidi="he-IL"/>
-        </w:rPr>
-        <w:t>) {}.</w:t>
+        <w:t>In empty blocks, both braces can be in the same line as the statement, for example: void doNothing() {}.</w:t>
       </w:r>
     </w:p>
     <w:p>
@@ -1327,27 +1266,7 @@
           <w:szCs w:val="16"/>
           <w:lang w:bidi="he-IL"/>
         </w:rPr>
-        <w:t>Operators are to be surrounded by ‘</w:t>
-      </w:r>
-      <w:proofErr w:type="gramStart"/>
-      <w:r>
-        <w:rPr>
-          <w:color w:val="156082" w:themeColor="accent1"/>
-          <w:sz w:val="16"/>
-          <w:szCs w:val="16"/>
-          <w:lang w:bidi="he-IL"/>
-        </w:rPr>
-        <w:t>space’s</w:t>
-      </w:r>
-      <w:proofErr w:type="gramEnd"/>
-      <w:r>
-        <w:rPr>
-          <w:color w:val="156082" w:themeColor="accent1"/>
-          <w:sz w:val="16"/>
-          <w:szCs w:val="16"/>
-          <w:lang w:bidi="he-IL"/>
-        </w:rPr>
-        <w:t xml:space="preserve">. For example: </w:t>
+        <w:t xml:space="preserve">Operators are to be surrounded by ‘space’s. For example: </w:t>
       </w:r>
       <w:r>
         <w:rPr>
@@ -1381,27 +1300,7 @@
           <w:szCs w:val="16"/>
           <w:lang w:bidi="he-IL"/>
         </w:rPr>
-        <w:t xml:space="preserve">Listed Variables or Parameters separated by </w:t>
-      </w:r>
-      <w:proofErr w:type="gramStart"/>
-      <w:r>
-        <w:rPr>
-          <w:color w:val="156082" w:themeColor="accent1"/>
-          <w:sz w:val="16"/>
-          <w:szCs w:val="16"/>
-          <w:lang w:bidi="he-IL"/>
-        </w:rPr>
-        <w:t>‘,‘</w:t>
-      </w:r>
-      <w:proofErr w:type="gramEnd"/>
-      <w:r>
-        <w:rPr>
-          <w:color w:val="156082" w:themeColor="accent1"/>
-          <w:sz w:val="16"/>
-          <w:szCs w:val="16"/>
-          <w:lang w:bidi="he-IL"/>
-        </w:rPr>
-        <w:t xml:space="preserve"> followed by ‘space’.</w:t>
+        <w:t>Listed Variables or Parameters separated by ‘,‘ followed by ‘space’.</w:t>
       </w:r>
       <w:r>
         <w:rPr>
@@ -1616,7 +1515,6 @@
           <w:sz w:val="28"/>
           <w:szCs w:val="28"/>
           <w:u w:val="single"/>
-          <w:rtl/>
           <w:lang w:bidi="he-IL"/>
         </w:rPr>
       </w:pPr>
@@ -1640,35 +1538,361 @@
       <w:pPr>
         <w:bidi/>
         <w:rPr>
-          <w:color w:val="156082" w:themeColor="accent1"/>
-          <w:sz w:val="72"/>
-          <w:szCs w:val="72"/>
-          <w:lang w:bidi="he-IL"/>
-        </w:rPr>
-      </w:pPr>
+          <w:rFonts w:eastAsiaTheme="minorEastAsia"/>
+          <w:color w:val="156082" w:themeColor="accent1"/>
+          <w:sz w:val="24"/>
+          <w:szCs w:val="24"/>
+          <w:rtl/>
+          <w:lang w:bidi="he-IL"/>
+        </w:rPr>
+      </w:pPr>
+      <w:r>
+        <w:rPr>
+          <w:rFonts w:eastAsiaTheme="minorEastAsia" w:hint="cs"/>
+          <w:color w:val="156082" w:themeColor="accent1"/>
+          <w:sz w:val="24"/>
+          <w:szCs w:val="24"/>
+          <w:rtl/>
+          <w:lang w:bidi="he-IL"/>
+        </w:rPr>
+        <w:t xml:space="preserve">מצורפים הפלטים </w:t>
+      </w:r>
+      <w:r>
+        <w:rPr>
+          <w:rFonts w:eastAsiaTheme="minorEastAsia" w:hint="cs"/>
+          <w:color w:val="156082" w:themeColor="accent1"/>
+          <w:sz w:val="24"/>
+          <w:szCs w:val="24"/>
+          <w:rtl/>
+          <w:lang w:bidi="he-IL"/>
+        </w:rPr>
+        <w:t>מ</w:t>
+      </w:r>
+      <w:r>
+        <w:rPr>
+          <w:rFonts w:eastAsiaTheme="minorEastAsia" w:hint="cs"/>
+          <w:color w:val="156082" w:themeColor="accent1"/>
+          <w:sz w:val="24"/>
+          <w:szCs w:val="24"/>
+          <w:rtl/>
+          <w:lang w:bidi="he-IL"/>
+        </w:rPr>
+        <w:t>ריצת התכנית עם קבצי הקלט הנתונים:</w:t>
+      </w:r>
+    </w:p>
+    <w:p>
+      <w:pPr>
+        <w:pStyle w:val="ListParagraph"/>
+        <w:numPr>
+          <w:ilvl w:val="0"/>
+          <w:numId w:val="28"/>
+        </w:numPr>
+        <w:bidi/>
+        <w:rPr>
+          <w:b/>
+          <w:bCs/>
+          <w:color w:val="156082" w:themeColor="accent1"/>
+          <w:sz w:val="28"/>
+          <w:szCs w:val="28"/>
+          <w:u w:val="single"/>
+          <w:lang w:bidi="he-IL"/>
+        </w:rPr>
+      </w:pPr>
+      <w:r>
+        <w:rPr>
+          <w:rFonts w:cs="Arial"/>
+          <w:color w:val="156082" w:themeColor="accent1"/>
+          <w:sz w:val="24"/>
+          <w:szCs w:val="24"/>
+          <w:rtl/>
+          <w:lang w:bidi="he-IL"/>
+        </w:rPr>
+        <w:drawing>
+          <wp:anchor distT="0" distB="0" distL="114300" distR="114300" simplePos="0" relativeHeight="251659264" behindDoc="0" locked="0" layoutInCell="1" allowOverlap="1" wp14:anchorId="15A13E65" wp14:editId="303CF42C">
+            <wp:simplePos x="0" y="0"/>
+            <wp:positionH relativeFrom="column">
+              <wp:posOffset>2534920</wp:posOffset>
+            </wp:positionH>
+            <wp:positionV relativeFrom="paragraph">
+              <wp:posOffset>26035</wp:posOffset>
+            </wp:positionV>
+            <wp:extent cx="1413510" cy="1872615"/>
+            <wp:effectExtent l="0" t="0" r="0" b="0"/>
+            <wp:wrapSquare wrapText="bothSides"/>
+            <wp:docPr id="2056291178" name="Picture 1"/>
+            <wp:cNvGraphicFramePr>
+              <a:graphicFrameLocks xmlns:a="http://schemas.openxmlformats.org/drawingml/2006/main" noChangeAspect="1"/>
+            </wp:cNvGraphicFramePr>
+            <a:graphic xmlns:a="http://schemas.openxmlformats.org/drawingml/2006/main">
+              <a:graphicData uri="http://schemas.openxmlformats.org/drawingml/2006/picture">
+                <pic:pic xmlns:pic="http://schemas.openxmlformats.org/drawingml/2006/picture">
+                  <pic:nvPicPr>
+                    <pic:cNvPr id="2056291178" name=""/>
+                    <pic:cNvPicPr/>
+                  </pic:nvPicPr>
+                  <pic:blipFill>
+                    <a:blip r:embed="rId5">
+                      <a:extLst>
+                        <a:ext uri="{28A0092B-C50C-407E-A947-70E740481C1C}">
+                          <a14:useLocalDpi xmlns:a14="http://schemas.microsoft.com/office/drawing/2010/main" val="0"/>
+                        </a:ext>
+                      </a:extLst>
+                    </a:blip>
+                    <a:stretch>
+                      <a:fillRect/>
+                    </a:stretch>
+                  </pic:blipFill>
+                  <pic:spPr>
+                    <a:xfrm>
+                      <a:off x="0" y="0"/>
+                      <a:ext cx="1413510" cy="1872615"/>
+                    </a:xfrm>
+                    <a:prstGeom prst="rect">
+                      <a:avLst/>
+                    </a:prstGeom>
+                  </pic:spPr>
+                </pic:pic>
+              </a:graphicData>
+            </a:graphic>
+            <wp14:sizeRelH relativeFrom="margin">
+              <wp14:pctWidth>0</wp14:pctWidth>
+            </wp14:sizeRelH>
+            <wp14:sizeRelV relativeFrom="margin">
+              <wp14:pctHeight>0</wp14:pctHeight>
+            </wp14:sizeRelV>
+          </wp:anchor>
+        </w:drawing>
+      </w:r>
       <w:r>
         <w:rPr>
           <w:rFonts w:hint="cs"/>
           <w:color w:val="156082" w:themeColor="accent1"/>
-          <w:sz w:val="72"/>
-          <w:szCs w:val="72"/>
-          <w:highlight w:val="red"/>
-          <w:rtl/>
-          <w:lang w:bidi="he-IL"/>
-        </w:rPr>
-        <w:t>מחכים לתשובה מהסגל לגבי הקבצי טקסט החסרים!!</w:t>
-      </w:r>
-    </w:p>
-    <w:p>
-      <w:pPr>
-        <w:rPr>
-          <w:color w:val="156082" w:themeColor="accent1"/>
-          <w:sz w:val="24"/>
-          <w:szCs w:val="24"/>
-          <w:rtl/>
-          <w:lang w:bidi="he-IL"/>
-        </w:rPr>
-      </w:pPr>
+          <w:sz w:val="24"/>
+          <w:szCs w:val="24"/>
+          <w:rtl/>
+          <w:lang w:bidi="he-IL"/>
+        </w:rPr>
+        <w:t xml:space="preserve">עבור הקובץ </w:t>
+      </w:r>
+      <w:r>
+        <w:rPr>
+          <w:color w:val="156082" w:themeColor="accent1"/>
+          <w:sz w:val="24"/>
+          <w:szCs w:val="24"/>
+          <w:lang w:bidi="he-IL"/>
+        </w:rPr>
+        <w:t>Grapes.txt</w:t>
+      </w:r>
+      <w:r>
+        <w:rPr>
+          <w:rFonts w:hint="cs"/>
+          <w:color w:val="156082" w:themeColor="accent1"/>
+          <w:sz w:val="24"/>
+          <w:szCs w:val="24"/>
+          <w:rtl/>
+          <w:lang w:bidi="he-IL"/>
+        </w:rPr>
+        <w:t>:</w:t>
+      </w:r>
+    </w:p>
+    <w:p>
+      <w:pPr>
+        <w:bidi/>
+        <w:rPr>
+          <w:color w:val="156082" w:themeColor="accent1"/>
+          <w:sz w:val="24"/>
+          <w:szCs w:val="24"/>
+          <w:rtl/>
+          <w:lang w:bidi="he-IL"/>
+        </w:rPr>
+      </w:pPr>
+    </w:p>
+    <w:p>
+      <w:pPr>
+        <w:bidi/>
+        <w:rPr>
+          <w:color w:val="156082" w:themeColor="accent1"/>
+          <w:sz w:val="24"/>
+          <w:szCs w:val="24"/>
+          <w:rtl/>
+          <w:lang w:bidi="he-IL"/>
+        </w:rPr>
+      </w:pPr>
+    </w:p>
+    <w:p>
+      <w:pPr>
+        <w:bidi/>
+        <w:rPr>
+          <w:color w:val="156082" w:themeColor="accent1"/>
+          <w:sz w:val="24"/>
+          <w:szCs w:val="24"/>
+          <w:rtl/>
+          <w:lang w:bidi="he-IL"/>
+        </w:rPr>
+      </w:pPr>
+    </w:p>
+    <w:p>
+      <w:pPr>
+        <w:bidi/>
+        <w:rPr>
+          <w:color w:val="156082" w:themeColor="accent1"/>
+          <w:sz w:val="24"/>
+          <w:szCs w:val="24"/>
+          <w:rtl/>
+          <w:lang w:bidi="he-IL"/>
+        </w:rPr>
+      </w:pPr>
+    </w:p>
+    <w:p>
+      <w:pPr>
+        <w:bidi/>
+        <w:rPr>
+          <w:color w:val="156082" w:themeColor="accent1"/>
+          <w:sz w:val="24"/>
+          <w:szCs w:val="24"/>
+          <w:rtl/>
+          <w:lang w:bidi="he-IL"/>
+        </w:rPr>
+      </w:pPr>
+    </w:p>
+    <w:p>
+      <w:pPr>
+        <w:bidi/>
+        <w:rPr>
+          <w:color w:val="156082" w:themeColor="accent1"/>
+          <w:sz w:val="24"/>
+          <w:szCs w:val="24"/>
+          <w:rtl/>
+          <w:lang w:bidi="he-IL"/>
+        </w:rPr>
+      </w:pPr>
+    </w:p>
+    <w:p>
+      <w:pPr>
+        <w:pStyle w:val="ListParagraph"/>
+        <w:numPr>
+          <w:ilvl w:val="0"/>
+          <w:numId w:val="28"/>
+        </w:numPr>
+        <w:bidi/>
+        <w:rPr>
+          <w:b/>
+          <w:bCs/>
+          <w:color w:val="156082" w:themeColor="accent1"/>
+          <w:sz w:val="28"/>
+          <w:szCs w:val="28"/>
+          <w:u w:val="single"/>
+          <w:rtl/>
+          <w:lang w:bidi="he-IL"/>
+        </w:rPr>
+      </w:pPr>
+      <w:r>
+        <w:rPr>
+          <w:rFonts w:cs="Arial"/>
+          <w:color w:val="156082" w:themeColor="accent1"/>
+          <w:sz w:val="24"/>
+          <w:szCs w:val="24"/>
+          <w:rtl/>
+          <w:lang w:bidi="he-IL"/>
+        </w:rPr>
+        <w:drawing>
+          <wp:anchor distT="0" distB="0" distL="114300" distR="114300" simplePos="0" relativeHeight="251660288" behindDoc="0" locked="0" layoutInCell="1" allowOverlap="1" wp14:anchorId="5360C75F" wp14:editId="245C1A9F">
+            <wp:simplePos x="0" y="0"/>
+            <wp:positionH relativeFrom="column">
+              <wp:posOffset>2569214</wp:posOffset>
+            </wp:positionH>
+            <wp:positionV relativeFrom="paragraph">
+              <wp:posOffset>14207</wp:posOffset>
+            </wp:positionV>
+            <wp:extent cx="1411605" cy="1906905"/>
+            <wp:effectExtent l="0" t="0" r="0" b="0"/>
+            <wp:wrapSquare wrapText="bothSides"/>
+            <wp:docPr id="135030841" name="Picture 1"/>
+            <wp:cNvGraphicFramePr>
+              <a:graphicFrameLocks xmlns:a="http://schemas.openxmlformats.org/drawingml/2006/main" noChangeAspect="1"/>
+            </wp:cNvGraphicFramePr>
+            <a:graphic xmlns:a="http://schemas.openxmlformats.org/drawingml/2006/main">
+              <a:graphicData uri="http://schemas.openxmlformats.org/drawingml/2006/picture">
+                <pic:pic xmlns:pic="http://schemas.openxmlformats.org/drawingml/2006/picture">
+                  <pic:nvPicPr>
+                    <pic:cNvPr id="135030841" name=""/>
+                    <pic:cNvPicPr/>
+                  </pic:nvPicPr>
+                  <pic:blipFill>
+                    <a:blip r:embed="rId6">
+                      <a:extLst>
+                        <a:ext uri="{28A0092B-C50C-407E-A947-70E740481C1C}">
+                          <a14:useLocalDpi xmlns:a14="http://schemas.microsoft.com/office/drawing/2010/main" val="0"/>
+                        </a:ext>
+                      </a:extLst>
+                    </a:blip>
+                    <a:stretch>
+                      <a:fillRect/>
+                    </a:stretch>
+                  </pic:blipFill>
+                  <pic:spPr>
+                    <a:xfrm>
+                      <a:off x="0" y="0"/>
+                      <a:ext cx="1411605" cy="1906905"/>
+                    </a:xfrm>
+                    <a:prstGeom prst="rect">
+                      <a:avLst/>
+                    </a:prstGeom>
+                  </pic:spPr>
+                </pic:pic>
+              </a:graphicData>
+            </a:graphic>
+            <wp14:sizeRelH relativeFrom="margin">
+              <wp14:pctWidth>0</wp14:pctWidth>
+            </wp14:sizeRelH>
+            <wp14:sizeRelV relativeFrom="margin">
+              <wp14:pctHeight>0</wp14:pctHeight>
+            </wp14:sizeRelV>
+          </wp:anchor>
+        </w:drawing>
+      </w:r>
+      <w:r>
+        <w:rPr>
+          <w:rFonts w:hint="cs"/>
+          <w:color w:val="156082" w:themeColor="accent1"/>
+          <w:sz w:val="24"/>
+          <w:szCs w:val="24"/>
+          <w:rtl/>
+          <w:lang w:bidi="he-IL"/>
+        </w:rPr>
+        <w:t xml:space="preserve"> </w:t>
+      </w:r>
+      <w:r>
+        <w:rPr>
+          <w:rFonts w:hint="cs"/>
+          <w:color w:val="156082" w:themeColor="accent1"/>
+          <w:sz w:val="24"/>
+          <w:szCs w:val="24"/>
+          <w:rtl/>
+          <w:lang w:bidi="he-IL"/>
+        </w:rPr>
+        <w:t xml:space="preserve">עבור הקובץ </w:t>
+      </w:r>
+      <w:r>
+        <w:rPr>
+          <w:color w:val="156082" w:themeColor="accent1"/>
+          <w:sz w:val="24"/>
+          <w:szCs w:val="24"/>
+          <w:lang w:bidi="he-IL"/>
+        </w:rPr>
+        <w:t>Engine.txt</w:t>
+      </w:r>
+      <w:r>
+        <w:rPr>
+          <w:rFonts w:hint="cs"/>
+          <w:color w:val="156082" w:themeColor="accent1"/>
+          <w:sz w:val="24"/>
+          <w:szCs w:val="24"/>
+          <w:rtl/>
+          <w:lang w:bidi="he-IL"/>
+        </w:rPr>
+        <w:t xml:space="preserve">: </w:t>
+      </w:r>
       <w:r>
         <w:rPr>
           <w:color w:val="156082" w:themeColor="accent1"/>
@@ -1728,7 +1952,7 @@
                     <pic:cNvPicPr/>
                   </pic:nvPicPr>
                   <pic:blipFill>
-                    <a:blip r:embed="rId5">
+                    <a:blip r:embed="rId7">
                       <a:extLst>
                         <a:ext uri="{28A0092B-C50C-407E-A947-70E740481C1C}">
                           <a14:useLocalDpi xmlns:a14="http://schemas.microsoft.com/office/drawing/2010/main" val="0"/>
@@ -2396,27 +2620,7 @@
           <w:szCs w:val="24"/>
           <w:lang w:bidi="he-IL"/>
         </w:rPr>
-        <w:t xml:space="preserve">@requires – </w:t>
-      </w:r>
-      <w:proofErr w:type="gramStart"/>
-      <w:r>
-        <w:rPr>
-          <w:color w:val="156082" w:themeColor="accent1"/>
-          <w:sz w:val="24"/>
-          <w:szCs w:val="24"/>
-          <w:lang w:bidi="he-IL"/>
-        </w:rPr>
-        <w:t>arr !</w:t>
-      </w:r>
-      <w:proofErr w:type="gramEnd"/>
-      <w:r>
-        <w:rPr>
-          <w:color w:val="156082" w:themeColor="accent1"/>
-          <w:sz w:val="24"/>
-          <w:szCs w:val="24"/>
-          <w:lang w:bidi="he-IL"/>
-        </w:rPr>
-        <w:t>= null</w:t>
+        <w:t>@requires – arr != null</w:t>
       </w:r>
       <w:r>
         <w:rPr>
@@ -2547,42 +2751,21 @@
         <w:pStyle w:val="ListParagraph"/>
         <w:ind w:left="0"/>
         <w:rPr>
-          <w:rFonts w:hint="cs"/>
-          <w:color w:val="156082" w:themeColor="accent1"/>
-          <w:sz w:val="24"/>
-          <w:szCs w:val="24"/>
-          <w:rtl/>
-          <w:lang w:bidi="he-IL"/>
-        </w:rPr>
-      </w:pPr>
-      <w:r>
-        <w:rPr>
-          <w:color w:val="156082" w:themeColor="accent1"/>
-          <w:sz w:val="24"/>
-          <w:szCs w:val="24"/>
-          <w:lang w:bidi="he-IL"/>
-        </w:rPr>
-        <w:t xml:space="preserve">@requires – </w:t>
-      </w:r>
-      <w:proofErr w:type="gramStart"/>
-      <w:r>
-        <w:rPr>
-          <w:color w:val="156082" w:themeColor="accent1"/>
-          <w:sz w:val="24"/>
-          <w:szCs w:val="24"/>
-          <w:lang w:bidi="he-IL"/>
-        </w:rPr>
-        <w:t>arr !</w:t>
-      </w:r>
-      <w:proofErr w:type="gramEnd"/>
-      <w:r>
-        <w:rPr>
-          <w:color w:val="156082" w:themeColor="accent1"/>
-          <w:sz w:val="24"/>
-          <w:szCs w:val="24"/>
-          <w:lang w:bidi="he-IL"/>
-        </w:rPr>
-        <w:t>= null</w:t>
+          <w:color w:val="156082" w:themeColor="accent1"/>
+          <w:sz w:val="24"/>
+          <w:szCs w:val="24"/>
+          <w:rtl/>
+          <w:lang w:bidi="he-IL"/>
+        </w:rPr>
+      </w:pPr>
+      <w:r>
+        <w:rPr>
+          <w:color w:val="156082" w:themeColor="accent1"/>
+          <w:sz w:val="24"/>
+          <w:szCs w:val="24"/>
+          <w:lang w:bidi="he-IL"/>
+        </w:rPr>
+        <w:t>@requires – arr != null</w:t>
       </w:r>
       <w:r>
         <w:rPr>
@@ -2638,16 +2821,7 @@
           <w:szCs w:val="24"/>
           <w:lang w:bidi="he-IL"/>
         </w:rPr>
-        <w:t xml:space="preserve">, otherwise returns </w:t>
-      </w:r>
-      <w:r>
-        <w:rPr>
-          <w:color w:val="156082" w:themeColor="accent1"/>
-          <w:sz w:val="24"/>
-          <w:szCs w:val="24"/>
-          <w:lang w:bidi="he-IL"/>
-        </w:rPr>
-        <w:t>-1.</w:t>
+        <w:t>, otherwise returns -1.</w:t>
       </w:r>
       <w:r>
         <w:rPr>
@@ -3117,6 +3291,98 @@
     </w:lvl>
   </w:abstractNum>
   <w:abstractNum w:abstractNumId="5" w15:restartNumberingAfterBreak="0">
+    <w:nsid w:val="1ED1781B"/>
+    <w:multiLevelType w:val="hybridMultilevel"/>
+    <w:tmpl w:val="797852F4"/>
+    <w:lvl w:ilvl="0" w:tplc="DBE45A2A">
+      <w:start w:val="1"/>
+      <w:numFmt w:val="decimal"/>
+      <w:lvlText w:val="%1."/>
+      <w:lvlJc w:val="left"/>
+      <w:pPr>
+        <w:ind w:left="360" w:hanging="360"/>
+      </w:pPr>
+      <w:rPr>
+        <w:rFonts w:eastAsiaTheme="minorEastAsia" w:hint="default"/>
+        <w:b w:val="0"/>
+        <w:sz w:val="24"/>
+        <w:u w:val="none"/>
+      </w:rPr>
+    </w:lvl>
+    <w:lvl w:ilvl="1" w:tplc="04090019" w:tentative="1">
+      <w:start w:val="1"/>
+      <w:numFmt w:val="lowerLetter"/>
+      <w:lvlText w:val="%2."/>
+      <w:lvlJc w:val="left"/>
+      <w:pPr>
+        <w:ind w:left="1080" w:hanging="360"/>
+      </w:pPr>
+    </w:lvl>
+    <w:lvl w:ilvl="2" w:tplc="0409001B" w:tentative="1">
+      <w:start w:val="1"/>
+      <w:numFmt w:val="lowerRoman"/>
+      <w:lvlText w:val="%3."/>
+      <w:lvlJc w:val="right"/>
+      <w:pPr>
+        <w:ind w:left="1800" w:hanging="180"/>
+      </w:pPr>
+    </w:lvl>
+    <w:lvl w:ilvl="3" w:tplc="0409000F" w:tentative="1">
+      <w:start w:val="1"/>
+      <w:numFmt w:val="decimal"/>
+      <w:lvlText w:val="%4."/>
+      <w:lvlJc w:val="left"/>
+      <w:pPr>
+        <w:ind w:left="2520" w:hanging="360"/>
+      </w:pPr>
+    </w:lvl>
+    <w:lvl w:ilvl="4" w:tplc="04090019" w:tentative="1">
+      <w:start w:val="1"/>
+      <w:numFmt w:val="lowerLetter"/>
+      <w:lvlText w:val="%5."/>
+      <w:lvlJc w:val="left"/>
+      <w:pPr>
+        <w:ind w:left="3240" w:hanging="360"/>
+      </w:pPr>
+    </w:lvl>
+    <w:lvl w:ilvl="5" w:tplc="0409001B" w:tentative="1">
+      <w:start w:val="1"/>
+      <w:numFmt w:val="lowerRoman"/>
+      <w:lvlText w:val="%6."/>
+      <w:lvlJc w:val="right"/>
+      <w:pPr>
+        <w:ind w:left="3960" w:hanging="180"/>
+      </w:pPr>
+    </w:lvl>
+    <w:lvl w:ilvl="6" w:tplc="0409000F" w:tentative="1">
+      <w:start w:val="1"/>
+      <w:numFmt w:val="decimal"/>
+      <w:lvlText w:val="%7."/>
+      <w:lvlJc w:val="left"/>
+      <w:pPr>
+        <w:ind w:left="4680" w:hanging="360"/>
+      </w:pPr>
+    </w:lvl>
+    <w:lvl w:ilvl="7" w:tplc="04090019" w:tentative="1">
+      <w:start w:val="1"/>
+      <w:numFmt w:val="lowerLetter"/>
+      <w:lvlText w:val="%8."/>
+      <w:lvlJc w:val="left"/>
+      <w:pPr>
+        <w:ind w:left="5400" w:hanging="360"/>
+      </w:pPr>
+    </w:lvl>
+    <w:lvl w:ilvl="8" w:tplc="0409001B" w:tentative="1">
+      <w:start w:val="1"/>
+      <w:numFmt w:val="lowerRoman"/>
+      <w:lvlText w:val="%9."/>
+      <w:lvlJc w:val="right"/>
+      <w:pPr>
+        <w:ind w:left="6120" w:hanging="180"/>
+      </w:pPr>
+    </w:lvl>
+  </w:abstractNum>
+  <w:abstractNum w:abstractNumId="6" w15:restartNumberingAfterBreak="0">
     <w:nsid w:val="20B75140"/>
     <w:multiLevelType w:val="hybridMultilevel"/>
     <w:tmpl w:val="B6323F02"/>
@@ -3205,7 +3471,7 @@
       </w:pPr>
     </w:lvl>
   </w:abstractNum>
-  <w:abstractNum w:abstractNumId="6" w15:restartNumberingAfterBreak="0">
+  <w:abstractNum w:abstractNumId="7" w15:restartNumberingAfterBreak="0">
     <w:nsid w:val="22C34E40"/>
     <w:multiLevelType w:val="hybridMultilevel"/>
     <w:tmpl w:val="17C2AE14"/>
@@ -3294,7 +3560,7 @@
       </w:pPr>
     </w:lvl>
   </w:abstractNum>
-  <w:abstractNum w:abstractNumId="7" w15:restartNumberingAfterBreak="0">
+  <w:abstractNum w:abstractNumId="8" w15:restartNumberingAfterBreak="0">
     <w:nsid w:val="33075F50"/>
     <w:multiLevelType w:val="hybridMultilevel"/>
     <w:tmpl w:val="89CE3960"/>
@@ -3383,7 +3649,7 @@
       </w:pPr>
     </w:lvl>
   </w:abstractNum>
-  <w:abstractNum w:abstractNumId="8" w15:restartNumberingAfterBreak="0">
+  <w:abstractNum w:abstractNumId="9" w15:restartNumberingAfterBreak="0">
     <w:nsid w:val="39B74E0D"/>
     <w:multiLevelType w:val="hybridMultilevel"/>
     <w:tmpl w:val="4304408E"/>
@@ -3473,7 +3739,7 @@
       </w:pPr>
     </w:lvl>
   </w:abstractNum>
-  <w:abstractNum w:abstractNumId="9" w15:restartNumberingAfterBreak="0">
+  <w:abstractNum w:abstractNumId="10" w15:restartNumberingAfterBreak="0">
     <w:nsid w:val="3BD50B58"/>
     <w:multiLevelType w:val="hybridMultilevel"/>
     <w:tmpl w:val="3AE828C0"/>
@@ -3562,7 +3828,7 @@
       </w:pPr>
     </w:lvl>
   </w:abstractNum>
-  <w:abstractNum w:abstractNumId="10" w15:restartNumberingAfterBreak="0">
+  <w:abstractNum w:abstractNumId="11" w15:restartNumberingAfterBreak="0">
     <w:nsid w:val="3FD51A82"/>
     <w:multiLevelType w:val="hybridMultilevel"/>
     <w:tmpl w:val="5C9C327A"/>
@@ -3651,7 +3917,7 @@
       </w:pPr>
     </w:lvl>
   </w:abstractNum>
-  <w:abstractNum w:abstractNumId="11" w15:restartNumberingAfterBreak="0">
+  <w:abstractNum w:abstractNumId="12" w15:restartNumberingAfterBreak="0">
     <w:nsid w:val="41094336"/>
     <w:multiLevelType w:val="hybridMultilevel"/>
     <w:tmpl w:val="21DEB850"/>
@@ -3740,7 +4006,7 @@
       </w:pPr>
     </w:lvl>
   </w:abstractNum>
-  <w:abstractNum w:abstractNumId="12" w15:restartNumberingAfterBreak="0">
+  <w:abstractNum w:abstractNumId="13" w15:restartNumberingAfterBreak="0">
     <w:nsid w:val="42723F5C"/>
     <w:multiLevelType w:val="hybridMultilevel"/>
     <w:tmpl w:val="8C5C2376"/>
@@ -3829,7 +4095,7 @@
       </w:pPr>
     </w:lvl>
   </w:abstractNum>
-  <w:abstractNum w:abstractNumId="13" w15:restartNumberingAfterBreak="0">
+  <w:abstractNum w:abstractNumId="14" w15:restartNumberingAfterBreak="0">
     <w:nsid w:val="44616EF9"/>
     <w:multiLevelType w:val="hybridMultilevel"/>
     <w:tmpl w:val="8DB272C2"/>
@@ -3918,7 +4184,7 @@
       </w:pPr>
     </w:lvl>
   </w:abstractNum>
-  <w:abstractNum w:abstractNumId="14" w15:restartNumberingAfterBreak="0">
+  <w:abstractNum w:abstractNumId="15" w15:restartNumberingAfterBreak="0">
     <w:nsid w:val="4B7E64F1"/>
     <w:multiLevelType w:val="hybridMultilevel"/>
     <w:tmpl w:val="6352CA6C"/>
@@ -4008,7 +4274,7 @@
       </w:pPr>
     </w:lvl>
   </w:abstractNum>
-  <w:abstractNum w:abstractNumId="15" w15:restartNumberingAfterBreak="0">
+  <w:abstractNum w:abstractNumId="16" w15:restartNumberingAfterBreak="0">
     <w:nsid w:val="4FF40FAD"/>
     <w:multiLevelType w:val="hybridMultilevel"/>
     <w:tmpl w:val="68D06050"/>
@@ -4097,7 +4363,7 @@
       </w:pPr>
     </w:lvl>
   </w:abstractNum>
-  <w:abstractNum w:abstractNumId="16" w15:restartNumberingAfterBreak="0">
+  <w:abstractNum w:abstractNumId="17" w15:restartNumberingAfterBreak="0">
     <w:nsid w:val="54A92A7A"/>
     <w:multiLevelType w:val="hybridMultilevel"/>
     <w:tmpl w:val="0758FDB6"/>
@@ -4186,7 +4452,7 @@
       </w:pPr>
     </w:lvl>
   </w:abstractNum>
-  <w:abstractNum w:abstractNumId="17" w15:restartNumberingAfterBreak="0">
+  <w:abstractNum w:abstractNumId="18" w15:restartNumberingAfterBreak="0">
     <w:nsid w:val="55502546"/>
     <w:multiLevelType w:val="hybridMultilevel"/>
     <w:tmpl w:val="9346724C"/>
@@ -4275,7 +4541,7 @@
       </w:pPr>
     </w:lvl>
   </w:abstractNum>
-  <w:abstractNum w:abstractNumId="18" w15:restartNumberingAfterBreak="0">
+  <w:abstractNum w:abstractNumId="19" w15:restartNumberingAfterBreak="0">
     <w:nsid w:val="55FA19CC"/>
     <w:multiLevelType w:val="hybridMultilevel"/>
     <w:tmpl w:val="CEC86FBA"/>
@@ -4364,7 +4630,7 @@
       </w:pPr>
     </w:lvl>
   </w:abstractNum>
-  <w:abstractNum w:abstractNumId="19" w15:restartNumberingAfterBreak="0">
+  <w:abstractNum w:abstractNumId="20" w15:restartNumberingAfterBreak="0">
     <w:nsid w:val="582F58DD"/>
     <w:multiLevelType w:val="hybridMultilevel"/>
     <w:tmpl w:val="2FE6E4E8"/>
@@ -4453,7 +4719,7 @@
       </w:pPr>
     </w:lvl>
   </w:abstractNum>
-  <w:abstractNum w:abstractNumId="20" w15:restartNumberingAfterBreak="0">
+  <w:abstractNum w:abstractNumId="21" w15:restartNumberingAfterBreak="0">
     <w:nsid w:val="5BBC7A74"/>
     <w:multiLevelType w:val="hybridMultilevel"/>
     <w:tmpl w:val="20C20000"/>
@@ -4542,7 +4808,7 @@
       </w:pPr>
     </w:lvl>
   </w:abstractNum>
-  <w:abstractNum w:abstractNumId="21" w15:restartNumberingAfterBreak="0">
+  <w:abstractNum w:abstractNumId="22" w15:restartNumberingAfterBreak="0">
     <w:nsid w:val="60D80101"/>
     <w:multiLevelType w:val="hybridMultilevel"/>
     <w:tmpl w:val="5A865444"/>
@@ -4631,7 +4897,7 @@
       </w:pPr>
     </w:lvl>
   </w:abstractNum>
-  <w:abstractNum w:abstractNumId="22" w15:restartNumberingAfterBreak="0">
+  <w:abstractNum w:abstractNumId="23" w15:restartNumberingAfterBreak="0">
     <w:nsid w:val="61861D1D"/>
     <w:multiLevelType w:val="hybridMultilevel"/>
     <w:tmpl w:val="5530947A"/>
@@ -4720,7 +4986,7 @@
       </w:pPr>
     </w:lvl>
   </w:abstractNum>
-  <w:abstractNum w:abstractNumId="23" w15:restartNumberingAfterBreak="0">
+  <w:abstractNum w:abstractNumId="24" w15:restartNumberingAfterBreak="0">
     <w:nsid w:val="66D00CAB"/>
     <w:multiLevelType w:val="hybridMultilevel"/>
     <w:tmpl w:val="43DE090C"/>
@@ -4809,7 +5075,7 @@
       </w:pPr>
     </w:lvl>
   </w:abstractNum>
-  <w:abstractNum w:abstractNumId="24" w15:restartNumberingAfterBreak="0">
+  <w:abstractNum w:abstractNumId="25" w15:restartNumberingAfterBreak="0">
     <w:nsid w:val="66ED51AC"/>
     <w:multiLevelType w:val="multilevel"/>
     <w:tmpl w:val="54B07E2E"/>
@@ -4930,7 +5196,7 @@
       </w:rPr>
     </w:lvl>
   </w:abstractNum>
-  <w:abstractNum w:abstractNumId="25" w15:restartNumberingAfterBreak="0">
+  <w:abstractNum w:abstractNumId="26" w15:restartNumberingAfterBreak="0">
     <w:nsid w:val="73433173"/>
     <w:multiLevelType w:val="hybridMultilevel"/>
     <w:tmpl w:val="EBDE39AA"/>
@@ -5019,7 +5285,7 @@
       </w:pPr>
     </w:lvl>
   </w:abstractNum>
-  <w:abstractNum w:abstractNumId="26" w15:restartNumberingAfterBreak="0">
+  <w:abstractNum w:abstractNumId="27" w15:restartNumberingAfterBreak="0">
     <w:nsid w:val="75050F3B"/>
     <w:multiLevelType w:val="hybridMultilevel"/>
     <w:tmpl w:val="B1F2178A"/>
@@ -5109,85 +5375,88 @@
     </w:lvl>
   </w:abstractNum>
   <w:num w:numId="1" w16cid:durableId="35356615">
+    <w:abstractNumId w:val="13"/>
+  </w:num>
+  <w:num w:numId="2" w16cid:durableId="1990162410">
+    <w:abstractNumId w:val="22"/>
+  </w:num>
+  <w:num w:numId="3" w16cid:durableId="1735735963">
+    <w:abstractNumId w:val="17"/>
+  </w:num>
+  <w:num w:numId="4" w16cid:durableId="1833712263">
+    <w:abstractNumId w:val="20"/>
+  </w:num>
+  <w:num w:numId="5" w16cid:durableId="892305156">
     <w:abstractNumId w:val="12"/>
   </w:num>
-  <w:num w:numId="2" w16cid:durableId="1990162410">
-    <w:abstractNumId w:val="21"/>
-  </w:num>
-  <w:num w:numId="3" w16cid:durableId="1735735963">
-    <w:abstractNumId w:val="16"/>
-  </w:num>
-  <w:num w:numId="4" w16cid:durableId="1833712263">
-    <w:abstractNumId w:val="19"/>
-  </w:num>
-  <w:num w:numId="5" w16cid:durableId="892305156">
-    <w:abstractNumId w:val="11"/>
-  </w:num>
   <w:num w:numId="6" w16cid:durableId="181088237">
-    <w:abstractNumId w:val="26"/>
+    <w:abstractNumId w:val="27"/>
   </w:num>
   <w:num w:numId="7" w16cid:durableId="604194830">
-    <w:abstractNumId w:val="17"/>
+    <w:abstractNumId w:val="18"/>
   </w:num>
   <w:num w:numId="8" w16cid:durableId="279266169">
-    <w:abstractNumId w:val="13"/>
+    <w:abstractNumId w:val="14"/>
   </w:num>
   <w:num w:numId="9" w16cid:durableId="1087770928">
-    <w:abstractNumId w:val="8"/>
+    <w:abstractNumId w:val="9"/>
   </w:num>
   <w:num w:numId="10" w16cid:durableId="1957637277">
     <w:abstractNumId w:val="3"/>
   </w:num>
   <w:num w:numId="11" w16cid:durableId="746457748">
-    <w:abstractNumId w:val="14"/>
+    <w:abstractNumId w:val="15"/>
   </w:num>
   <w:num w:numId="12" w16cid:durableId="475492776">
     <w:abstractNumId w:val="2"/>
   </w:num>
   <w:num w:numId="13" w16cid:durableId="581375321">
-    <w:abstractNumId w:val="5"/>
+    <w:abstractNumId w:val="6"/>
   </w:num>
   <w:num w:numId="14" w16cid:durableId="1338460077">
     <w:abstractNumId w:val="1"/>
   </w:num>
   <w:num w:numId="15" w16cid:durableId="18436390">
+    <w:abstractNumId w:val="24"/>
+  </w:num>
+  <w:num w:numId="16" w16cid:durableId="320037870">
+    <w:abstractNumId w:val="7"/>
+  </w:num>
+  <w:num w:numId="17" w16cid:durableId="1002776483">
     <w:abstractNumId w:val="23"/>
   </w:num>
-  <w:num w:numId="16" w16cid:durableId="320037870">
-    <w:abstractNumId w:val="6"/>
-  </w:num>
-  <w:num w:numId="17" w16cid:durableId="1002776483">
-    <w:abstractNumId w:val="22"/>
-  </w:num>
   <w:num w:numId="18" w16cid:durableId="1164472723">
-    <w:abstractNumId w:val="18"/>
+    <w:abstractNumId w:val="19"/>
   </w:num>
   <w:num w:numId="19" w16cid:durableId="828138037">
-    <w:abstractNumId w:val="20"/>
+    <w:abstractNumId w:val="21"/>
   </w:num>
   <w:num w:numId="20" w16cid:durableId="1189686624">
     <w:abstractNumId w:val="0"/>
   </w:num>
   <w:num w:numId="21" w16cid:durableId="879896503">
-    <w:abstractNumId w:val="24"/>
+    <w:abstractNumId w:val="25"/>
   </w:num>
   <w:num w:numId="22" w16cid:durableId="1292252919">
-    <w:abstractNumId w:val="9"/>
+    <w:abstractNumId w:val="10"/>
   </w:num>
   <w:num w:numId="23" w16cid:durableId="1508520236">
-    <w:abstractNumId w:val="25"/>
+    <w:abstractNumId w:val="26"/>
   </w:num>
   <w:num w:numId="24" w16cid:durableId="1868903962">
-    <w:abstractNumId w:val="7"/>
+    <w:abstractNumId w:val="8"/>
   </w:num>
   <w:num w:numId="25" w16cid:durableId="1427271192">
     <w:abstractNumId w:val="4"/>
   </w:num>
   <w:num w:numId="26" w16cid:durableId="2046056288">
-    <w:abstractNumId w:val="10"/>
+    <w:abstractNumId w:val="11"/>
   </w:num>
   <w:num w:numId="27" w16cid:durableId="559756158">
-    <w:abstractNumId w:val="15"/>
+    <w:abstractNumId w:val="16"/>
+  </w:num>
+  <w:num w:numId="28" w16cid:durableId="889270477">
+    <w:abstractNumId w:val="5"/>
   </w:num>
 </w:numbering>
 </file>

</xml_diff>